<commit_message>
reworks in lore, simple
</commit_message>
<xml_diff>
--- a/História/Linha do Tempo.docx
+++ b/História/Linha do Tempo.docx
@@ -175,7 +175,7 @@
           <w:sz w:val="24"/>
           <w:szCs w:val="24"/>
         </w:rPr>
-        <w:t>de onde</w:t>
+        <w:t>onde</w:t>
       </w:r>
       <w:r>
         <w:rPr>
@@ -191,25 +191,41 @@
           <w:sz w:val="24"/>
           <w:szCs w:val="24"/>
         </w:rPr>
-        <w:t xml:space="preserve"> e por conta da sua solidão Salon decidiu o suicídio para terminar seu sofrimento eterno, e a partir dos seus restos mortais o conceito de vida e morte começou a tomar os seus primeiros passos.</w:t>
-      </w:r>
-    </w:p>
-    <w:p>
-      <w:pPr>
-        <w:ind w:firstLine="567"/>
-        <w:rPr>
-          <w:rFonts w:ascii="Times New Roman" w:hAnsi="Times New Roman" w:cs="Times New Roman"/>
-          <w:sz w:val="24"/>
-          <w:szCs w:val="24"/>
-        </w:rPr>
-      </w:pPr>
-      <w:r>
-        <w:rPr>
-          <w:rFonts w:ascii="Times New Roman" w:hAnsi="Times New Roman" w:cs="Times New Roman"/>
-          <w:sz w:val="24"/>
-          <w:szCs w:val="24"/>
-        </w:rPr>
-        <w:t xml:space="preserve">Sua carne se tornaria a terra do mundo, o seu sangue o mar, os céus os seus sonhos e o núcleo </w:t>
+        <w:t xml:space="preserve"> e por conta da sua solidão Salon decidiu o suicídio para terminar seu sofrimento eterno, e a partir dos seus restos mortais o conceito de vida começou a tomar os seus primeiros passos.</w:t>
+      </w:r>
+    </w:p>
+    <w:p>
+      <w:pPr>
+        <w:ind w:firstLine="567"/>
+        <w:rPr>
+          <w:rFonts w:ascii="Times New Roman" w:hAnsi="Times New Roman" w:cs="Times New Roman"/>
+          <w:sz w:val="24"/>
+          <w:szCs w:val="24"/>
+        </w:rPr>
+      </w:pPr>
+      <w:r>
+        <w:rPr>
+          <w:rFonts w:ascii="Times New Roman" w:hAnsi="Times New Roman" w:cs="Times New Roman"/>
+          <w:sz w:val="24"/>
+          <w:szCs w:val="24"/>
+        </w:rPr>
+        <w:t xml:space="preserve">Sua carne se tornaria a terra do mundo, o </w:t>
+      </w:r>
+      <w:r>
+        <w:rPr>
+          <w:rFonts w:ascii="Times New Roman" w:hAnsi="Times New Roman" w:cs="Times New Roman"/>
+          <w:sz w:val="24"/>
+          <w:szCs w:val="24"/>
+        </w:rPr>
+        <w:t>suas lagrimas</w:t>
+      </w:r>
+      <w:r>
+        <w:rPr>
+          <w:rFonts w:ascii="Times New Roman" w:hAnsi="Times New Roman" w:cs="Times New Roman"/>
+          <w:sz w:val="24"/>
+          <w:szCs w:val="24"/>
+        </w:rPr>
+        <w:t xml:space="preserve"> o mar, os céus os seus sonhos e o núcleo </w:t>
       </w:r>
       <w:r>
         <w:rPr>
@@ -353,7 +369,23 @@
           <w:sz w:val="24"/>
           <w:szCs w:val="24"/>
         </w:rPr>
-        <w:t xml:space="preserve">, a Primeira Montanha, o primeiro dos primordiais encarregado do maior desejo de Salon, encerrar a solidão do mundo criando formas de vida </w:t>
+        <w:t>, a Primeira Montanha, o primeiro dos</w:t>
+      </w:r>
+      <w:r>
+        <w:rPr>
+          <w:rFonts w:ascii="Times New Roman" w:hAnsi="Times New Roman" w:cs="Times New Roman"/>
+          <w:sz w:val="24"/>
+          <w:szCs w:val="24"/>
+        </w:rPr>
+        <w:t xml:space="preserve"> elementos</w:t>
+      </w:r>
+      <w:r>
+        <w:rPr>
+          <w:rFonts w:ascii="Times New Roman" w:hAnsi="Times New Roman" w:cs="Times New Roman"/>
+          <w:sz w:val="24"/>
+          <w:szCs w:val="24"/>
+        </w:rPr>
+        <w:t xml:space="preserve"> primordiais encarregado do maior desejo de Salon, encerrar a solidão do mundo criando formas de vida </w:t>
       </w:r>
       <w:r>
         <w:rPr>
@@ -551,7 +583,23 @@
           <w:sz w:val="24"/>
           <w:szCs w:val="24"/>
         </w:rPr>
-        <w:t>Montanhas e continentes não eram o suficiente para suprimir a fúria de Ignis, então por um século Ventus abandona os céus para auxiliar Gaia a manter Salon’gar firme. Entre os mares uma paz e equilíbrio inesperado ganhava sua forma, nascendo o último, Aqua, a Corrente Gentil, uma serpente s</w:t>
+        <w:t xml:space="preserve">Montanhas e continentes não eram o suficiente para suprimir a fúria de Ignis, então por um </w:t>
+      </w:r>
+      <w:r>
+        <w:rPr>
+          <w:rFonts w:ascii="Times New Roman" w:hAnsi="Times New Roman" w:cs="Times New Roman"/>
+          <w:sz w:val="24"/>
+          <w:szCs w:val="24"/>
+        </w:rPr>
+        <w:t>milênio</w:t>
+      </w:r>
+      <w:r>
+        <w:rPr>
+          <w:rFonts w:ascii="Times New Roman" w:hAnsi="Times New Roman" w:cs="Times New Roman"/>
+          <w:sz w:val="24"/>
+          <w:szCs w:val="24"/>
+        </w:rPr>
+        <w:t xml:space="preserve"> Ventus abandona os céus para auxiliar Gaia a manter Salon’gar firme. Entre os mares uma paz e equilíbrio inesperado ganhava sua forma, nascendo o último, Aqua, a Corrente Gentil, uma serpente s</w:t>
       </w:r>
       <w:r>
         <w:rPr>
@@ -594,7 +642,23 @@
           <w:szCs w:val="24"/>
         </w:rPr>
         <w:lastRenderedPageBreak/>
-        <w:t>Assim a forma do mar se entrelaçou em volta do centro do mundo e o equilibro entre ordem e caos foi estabelecido, Ventus voltou a proteger os céus e Gaia poderia continuar a prosperar formas de vida a terra.</w:t>
+        <w:t xml:space="preserve">Assim a </w:t>
+      </w:r>
+      <w:r>
+        <w:rPr>
+          <w:rFonts w:ascii="Times New Roman" w:hAnsi="Times New Roman" w:cs="Times New Roman"/>
+          <w:sz w:val="24"/>
+          <w:szCs w:val="24"/>
+        </w:rPr>
+        <w:t>persona</w:t>
+      </w:r>
+      <w:r>
+        <w:rPr>
+          <w:rFonts w:ascii="Times New Roman" w:hAnsi="Times New Roman" w:cs="Times New Roman"/>
+          <w:sz w:val="24"/>
+          <w:szCs w:val="24"/>
+        </w:rPr>
+        <w:t xml:space="preserve"> do mar se entrelaçou em volta do centro do mundo e o equilibro entre ordem e caos foi estabelecido, Ventus voltou a proteger os céus e Gaia poderia continuar a prosperar formas de vida a terra.</w:t>
       </w:r>
     </w:p>
     <w:p>
@@ -1367,7 +1431,15 @@
           <w:sz w:val="24"/>
           <w:szCs w:val="24"/>
         </w:rPr>
-        <w:t>, além de serem o berço da diplomacia</w:t>
+        <w:t xml:space="preserve">, além de serem </w:t>
+      </w:r>
+      <w:r>
+        <w:rPr>
+          <w:rFonts w:ascii="Times New Roman" w:hAnsi="Times New Roman" w:cs="Times New Roman"/>
+          <w:sz w:val="24"/>
+          <w:szCs w:val="24"/>
+        </w:rPr>
+        <w:t>diplomatas</w:t>
       </w:r>
       <w:r>
         <w:rPr>
@@ -1433,7 +1505,15 @@
           <w:sz w:val="24"/>
           <w:szCs w:val="24"/>
         </w:rPr>
-        <w:t>, assim nenhuma cultura foi perdida</w:t>
+        <w:t xml:space="preserve">, assim nenhuma cultura </w:t>
+      </w:r>
+      <w:r>
+        <w:rPr>
+          <w:rFonts w:ascii="Times New Roman" w:hAnsi="Times New Roman" w:cs="Times New Roman"/>
+          <w:sz w:val="24"/>
+          <w:szCs w:val="24"/>
+        </w:rPr>
+        <w:t>seria perdida</w:t>
       </w:r>
       <w:r>
         <w:rPr>
@@ -1563,7 +1643,23 @@
           <w:sz w:val="24"/>
           <w:szCs w:val="24"/>
         </w:rPr>
-        <w:t xml:space="preserve">Quando Salon se sacrificou para criar o mundo o seu corpo permaneceu abraçado a si mesmo, porém sua cauda pereceu solta entre o vazio da criação. Com o domínio dos elementais e das primeiras formas de vida </w:t>
+        <w:t>Quando Salon se sacrificou para criar o mundo</w:t>
+      </w:r>
+      <w:r>
+        <w:rPr>
+          <w:rFonts w:ascii="Times New Roman" w:hAnsi="Times New Roman" w:cs="Times New Roman"/>
+          <w:sz w:val="24"/>
+          <w:szCs w:val="24"/>
+        </w:rPr>
+        <w:t xml:space="preserve">, e </w:t>
+      </w:r>
+      <w:r>
+        <w:rPr>
+          <w:rFonts w:ascii="Times New Roman" w:hAnsi="Times New Roman" w:cs="Times New Roman"/>
+          <w:sz w:val="24"/>
+          <w:szCs w:val="24"/>
+        </w:rPr>
+        <w:t xml:space="preserve">seu corpo permaneceu abraçado a si mesmo, porém sua cauda pereceu solta entre o vazio da criação. Com o domínio dos elementais e das primeiras formas de vida </w:t>
       </w:r>
       <w:r>
         <w:rPr>
@@ -1589,7 +1685,15 @@
           <w:sz w:val="24"/>
           <w:szCs w:val="24"/>
         </w:rPr>
-        <w:t xml:space="preserve">Uma montanha tão alta </w:t>
+        <w:t>Também conhecida como Cauda do Dragão, era u</w:t>
+      </w:r>
+      <w:r>
+        <w:rPr>
+          <w:rFonts w:ascii="Times New Roman" w:hAnsi="Times New Roman" w:cs="Times New Roman"/>
+          <w:sz w:val="24"/>
+          <w:szCs w:val="24"/>
+        </w:rPr>
+        <w:t xml:space="preserve">ma montanha tão alta </w:t>
       </w:r>
       <w:r>
         <w:rPr>
@@ -1645,23 +1749,7 @@
           <w:sz w:val="24"/>
           <w:szCs w:val="24"/>
         </w:rPr>
-        <w:t>tão</w:t>
-      </w:r>
-      <w:r>
-        <w:rPr>
-          <w:rFonts w:ascii="Times New Roman" w:hAnsi="Times New Roman" w:cs="Times New Roman"/>
-          <w:sz w:val="24"/>
-          <w:szCs w:val="24"/>
-        </w:rPr>
-        <w:t xml:space="preserve"> alto </w:t>
-      </w:r>
-      <w:r>
-        <w:rPr>
-          <w:rFonts w:ascii="Times New Roman" w:hAnsi="Times New Roman" w:cs="Times New Roman"/>
-          <w:sz w:val="24"/>
-          <w:szCs w:val="24"/>
-        </w:rPr>
-        <w:t>quanto</w:t>
+        <w:t>que tocava</w:t>
       </w:r>
       <w:r>
         <w:rPr>
@@ -1677,7 +1765,23 @@
           <w:sz w:val="24"/>
           <w:szCs w:val="24"/>
         </w:rPr>
-        <w:t xml:space="preserve">, tão alto quantos os </w:t>
+        <w:t xml:space="preserve">, </w:t>
+      </w:r>
+      <w:r>
+        <w:rPr>
+          <w:rFonts w:ascii="Times New Roman" w:hAnsi="Times New Roman" w:cs="Times New Roman"/>
+          <w:sz w:val="24"/>
+          <w:szCs w:val="24"/>
+        </w:rPr>
+        <w:t>gigante</w:t>
+      </w:r>
+      <w:r>
+        <w:rPr>
+          <w:rFonts w:ascii="Times New Roman" w:hAnsi="Times New Roman" w:cs="Times New Roman"/>
+          <w:sz w:val="24"/>
+          <w:szCs w:val="24"/>
+        </w:rPr>
+        <w:t xml:space="preserve"> quantos os </w:t>
       </w:r>
       <w:r>
         <w:rPr>
@@ -1833,23 +1937,55 @@
           <w:sz w:val="24"/>
           <w:szCs w:val="24"/>
         </w:rPr>
-        <w:t xml:space="preserve"> fortuna, sorte, fartura e até em alguns casos uma proteção divina, mas para maioria dos </w:t>
-      </w:r>
-      <w:r>
-        <w:rPr>
-          <w:rFonts w:ascii="Times New Roman" w:hAnsi="Times New Roman" w:cs="Times New Roman"/>
-          <w:sz w:val="24"/>
-          <w:szCs w:val="24"/>
-        </w:rPr>
-        <w:t>Helyr</w:t>
-      </w:r>
-      <w:r>
-        <w:rPr>
-          <w:rFonts w:ascii="Times New Roman" w:hAnsi="Times New Roman" w:cs="Times New Roman"/>
-          <w:sz w:val="24"/>
-          <w:szCs w:val="24"/>
-        </w:rPr>
-        <w:t xml:space="preserve"> não passou de um conto de marinheiro.</w:t>
+        <w:t xml:space="preserve"> fortuna, sorte, fartura e até em alguns casos uma proteção divina, mas para maioria </w:t>
+      </w:r>
+      <w:r>
+        <w:rPr>
+          <w:rFonts w:ascii="Times New Roman" w:hAnsi="Times New Roman" w:cs="Times New Roman"/>
+          <w:sz w:val="24"/>
+          <w:szCs w:val="24"/>
+        </w:rPr>
+        <w:t xml:space="preserve">dos seres a Montanha dos Sonhos </w:t>
+      </w:r>
+      <w:r>
+        <w:rPr>
+          <w:rFonts w:ascii="Times New Roman" w:hAnsi="Times New Roman" w:cs="Times New Roman"/>
+          <w:sz w:val="24"/>
+          <w:szCs w:val="24"/>
+        </w:rPr>
+        <w:t xml:space="preserve">não </w:t>
+      </w:r>
+      <w:r>
+        <w:rPr>
+          <w:rFonts w:ascii="Times New Roman" w:hAnsi="Times New Roman" w:cs="Times New Roman"/>
+          <w:sz w:val="24"/>
+          <w:szCs w:val="24"/>
+        </w:rPr>
+        <w:t xml:space="preserve">passava </w:t>
+      </w:r>
+      <w:r>
+        <w:rPr>
+          <w:rFonts w:ascii="Times New Roman" w:hAnsi="Times New Roman" w:cs="Times New Roman"/>
+          <w:sz w:val="24"/>
+          <w:szCs w:val="24"/>
+        </w:rPr>
+        <w:t xml:space="preserve">de </w:t>
+      </w:r>
+      <w:r>
+        <w:rPr>
+          <w:rFonts w:ascii="Times New Roman" w:hAnsi="Times New Roman" w:cs="Times New Roman"/>
+          <w:sz w:val="24"/>
+          <w:szCs w:val="24"/>
+        </w:rPr>
+        <w:t xml:space="preserve">mais </w:t>
+      </w:r>
+      <w:r>
+        <w:rPr>
+          <w:rFonts w:ascii="Times New Roman" w:hAnsi="Times New Roman" w:cs="Times New Roman"/>
+          <w:sz w:val="24"/>
+          <w:szCs w:val="24"/>
+        </w:rPr>
+        <w:t>um conto de marinheiro.</w:t>
       </w:r>
     </w:p>
     <w:p>
@@ -1957,6 +2093,7 @@
           <w:sz w:val="32"/>
           <w:szCs w:val="32"/>
         </w:rPr>
+        <w:lastRenderedPageBreak/>
         <w:t>Evento</w:t>
       </w:r>
     </w:p>
@@ -1975,7 +2112,6 @@
           <w:sz w:val="24"/>
           <w:szCs w:val="24"/>
         </w:rPr>
-        <w:lastRenderedPageBreak/>
         <w:t>Texto</w:t>
       </w:r>
     </w:p>
@@ -2596,6 +2732,7 @@
           <w:sz w:val="32"/>
           <w:szCs w:val="32"/>
         </w:rPr>
+        <w:lastRenderedPageBreak/>
         <w:t>Evento</w:t>
       </w:r>
     </w:p>
@@ -2614,7 +2751,6 @@
           <w:sz w:val="24"/>
           <w:szCs w:val="24"/>
         </w:rPr>
-        <w:lastRenderedPageBreak/>
         <w:t>Texto</w:t>
       </w:r>
     </w:p>
@@ -3147,6 +3283,7 @@
           <w:sz w:val="24"/>
           <w:szCs w:val="24"/>
         </w:rPr>
+        <w:lastRenderedPageBreak/>
         <w:t>Texto</w:t>
       </w:r>
     </w:p>

</xml_diff>